<commit_message>
update mDNS and QR code for user guide
</commit_message>
<xml_diff>
--- a/docs/User_guide.docx
+++ b/docs/User_guide.docx
@@ -22,10 +22,10 @@
           <w:szCs w:val="28"/>
         </w:rPr>
         <w:drawing>
-          <wp:inline distT="0" distB="0" distL="0" distR="0" wp14:anchorId="4E3EBAC6" wp14:editId="235FE0FF">
-            <wp:extent cx="8076565" cy="9566761"/>
-            <wp:effectExtent l="0" t="0" r="635" b="0"/>
-            <wp:docPr id="5" name="Picture 5"/>
+          <wp:inline distT="0" distB="0" distL="0" distR="0" wp14:anchorId="57D43947" wp14:editId="4FAD5608">
+            <wp:extent cx="8060267" cy="9547455"/>
+            <wp:effectExtent l="0" t="0" r="0" b="0"/>
+            <wp:docPr id="2" name="Picture 2"/>
             <wp:cNvGraphicFramePr>
               <a:graphicFrameLocks xmlns:a="http://schemas.openxmlformats.org/drawingml/2006/main" noChangeAspect="1"/>
             </wp:cNvGraphicFramePr>
@@ -33,7 +33,7 @@
               <a:graphicData uri="http://schemas.openxmlformats.org/drawingml/2006/picture">
                 <pic:pic xmlns:pic="http://schemas.openxmlformats.org/drawingml/2006/picture">
                   <pic:nvPicPr>
-                    <pic:cNvPr id="5" name="User_guide.png"/>
+                    <pic:cNvPr id="2" name="User_guide.png"/>
                     <pic:cNvPicPr/>
                   </pic:nvPicPr>
                   <pic:blipFill>
@@ -51,7 +51,7 @@
                   <pic:spPr>
                     <a:xfrm>
                       <a:off x="0" y="0"/>
-                      <a:ext cx="8089971" cy="9582641"/>
+                      <a:ext cx="8069215" cy="9558054"/>
                     </a:xfrm>
                     <a:prstGeom prst="rect">
                       <a:avLst/>

</xml_diff>